<commit_message>
updated database png for revision
</commit_message>
<xml_diff>
--- a/Documentation/Interview 2/Interview 2 Talking Points.docx
+++ b/Documentation/Interview 2/Interview 2 Talking Points.docx
@@ -98,6 +98,12 @@
       <w:bookmarkStart w:id="0" w:name="_GoBack"/>
       <w:bookmarkEnd w:id="0"/>
     </w:p>
+    <w:p>
+      <w:r>
+        <w:t>Will you be populating the database (users, locations) or will we be doing that?</w:t>
+      </w:r>
+    </w:p>
+    <w:p/>
     <w:p>
       <w:r>
         <w:t>Required documentation</w:t>

</xml_diff>

<commit_message>
Update Interview 2 Talking Points.docx
</commit_message>
<xml_diff>
--- a/Documentation/Interview 2/Interview 2 Talking Points.docx
+++ b/Documentation/Interview 2/Interview 2 Talking Points.docx
@@ -1,6 +1,6 @@
 
 <file path=word/document.xml><?xml version="1.0" encoding="utf-8"?>
-<w:document xmlns:wpc="http://schemas.microsoft.com/office/word/2010/wordprocessingCanvas" xmlns:cx="http://schemas.microsoft.com/office/drawing/2014/chartex" xmlns:cx1="http://schemas.microsoft.com/office/drawing/2015/9/8/chartex" xmlns:cx2="http://schemas.microsoft.com/office/drawing/2015/10/21/chartex" xmlns:cx3="http://schemas.microsoft.com/office/drawing/2016/5/9/chartex" xmlns:cx4="http://schemas.microsoft.com/office/drawing/2016/5/10/chartex" xmlns:cx5="http://schemas.microsoft.com/office/drawing/2016/5/11/chartex" xmlns:cx6="http://schemas.microsoft.com/office/drawing/2016/5/12/chartex" xmlns:cx7="http://schemas.microsoft.com/office/drawing/2016/5/13/chartex" xmlns:cx8="http://schemas.microsoft.com/office/drawing/2016/5/14/chartex" xmlns:mc="http://schemas.openxmlformats.org/markup-compatibility/2006" xmlns:aink="http://schemas.microsoft.com/office/drawing/2016/ink" xmlns:am3d="http://schemas.microsoft.com/office/drawing/2017/model3d" xmlns:o="urn:schemas-microsoft-com:office:office" xmlns:r="http://schemas.openxmlformats.org/officeDocument/2006/relationships" xmlns:m="http://schemas.openxmlformats.org/officeDocument/2006/math" xmlns:v="urn:schemas-microsoft-com:vml" xmlns:wp14="http://schemas.microsoft.com/office/word/2010/wordprocessingDrawing" xmlns:wp="http://schemas.openxmlformats.org/drawingml/2006/wordprocessingDrawing" xmlns:w10="urn:schemas-microsoft-com:office:word" xmlns:w="http://schemas.openxmlformats.org/wordprocessingml/2006/main" xmlns:w14="http://schemas.microsoft.com/office/word/2010/wordml" xmlns:w15="http://schemas.microsoft.com/office/word/2012/wordml" xmlns:w16cid="http://schemas.microsoft.com/office/word/2016/wordml/cid" xmlns:w16se="http://schemas.microsoft.com/office/word/2015/wordml/symex" xmlns:wpg="http://schemas.microsoft.com/office/word/2010/wordprocessingGroup" xmlns:wpi="http://schemas.microsoft.com/office/word/2010/wordprocessingInk" xmlns:wne="http://schemas.microsoft.com/office/word/2006/wordml" xmlns:wps="http://schemas.microsoft.com/office/word/2010/wordprocessingShape" mc:Ignorable="w14 w15 w16se w16cid wp14">
+<w:document xmlns:wpc="http://schemas.microsoft.com/office/word/2010/wordprocessingCanvas" xmlns:cx="http://schemas.microsoft.com/office/drawing/2014/chartex" xmlns:cx1="http://schemas.microsoft.com/office/drawing/2015/9/8/chartex" xmlns:cx2="http://schemas.microsoft.com/office/drawing/2015/10/21/chartex" xmlns:cx3="http://schemas.microsoft.com/office/drawing/2016/5/9/chartex" xmlns:cx4="http://schemas.microsoft.com/office/drawing/2016/5/10/chartex" xmlns:cx5="http://schemas.microsoft.com/office/drawing/2016/5/11/chartex" xmlns:cx6="http://schemas.microsoft.com/office/drawing/2016/5/12/chartex" xmlns:cx7="http://schemas.microsoft.com/office/drawing/2016/5/13/chartex" xmlns:cx8="http://schemas.microsoft.com/office/drawing/2016/5/14/chartex" xmlns:mc="http://schemas.openxmlformats.org/markup-compatibility/2006" xmlns:aink="http://schemas.microsoft.com/office/drawing/2016/ink" xmlns:am3d="http://schemas.microsoft.com/office/drawing/2017/model3d" xmlns:o="urn:schemas-microsoft-com:office:office" xmlns:r="http://schemas.openxmlformats.org/officeDocument/2006/relationships" xmlns:m="http://schemas.openxmlformats.org/officeDocument/2006/math" xmlns:v="urn:schemas-microsoft-com:vml" xmlns:wp14="http://schemas.microsoft.com/office/word/2010/wordprocessingDrawing" xmlns:wp="http://schemas.openxmlformats.org/drawingml/2006/wordprocessingDrawing" xmlns:w10="urn:schemas-microsoft-com:office:word" xmlns:w="http://schemas.openxmlformats.org/wordprocessingml/2006/main" xmlns:w14="http://schemas.microsoft.com/office/word/2010/wordml" xmlns:w15="http://schemas.microsoft.com/office/word/2012/wordml" xmlns:w16cex="http://schemas.microsoft.com/office/word/2018/wordml/cex" xmlns:w16cid="http://schemas.microsoft.com/office/word/2016/wordml/cid" xmlns:w16="http://schemas.microsoft.com/office/word/2018/wordml" xmlns:w16se="http://schemas.microsoft.com/office/word/2015/wordml/symex" xmlns:wpg="http://schemas.microsoft.com/office/word/2010/wordprocessingGroup" xmlns:wpi="http://schemas.microsoft.com/office/word/2010/wordprocessingInk" xmlns:wne="http://schemas.microsoft.com/office/word/2006/wordml" xmlns:wps="http://schemas.microsoft.com/office/word/2010/wordprocessingShape" mc:Ignorable="w14 w15 w16se w16cid w16 w16cex wp14">
   <w:body>
     <w:p>
       <w:pPr>
@@ -94,19 +94,28 @@
         </w:numPr>
       </w:pPr>
     </w:p>
-    <w:p>
-      <w:bookmarkStart w:id="0" w:name="_GoBack"/>
-      <w:bookmarkEnd w:id="0"/>
-    </w:p>
+    <w:p/>
     <w:p>
       <w:r>
         <w:t>Will you be populating the database (users, locations) or will we be doing that?</w:t>
       </w:r>
     </w:p>
     <w:p/>
+    <w:p/>
     <w:p>
       <w:r>
         <w:t>Required documentation</w:t>
+      </w:r>
+    </w:p>
+    <w:p/>
+    <w:p>
+      <w:r>
+        <w:t>Authentication</w:t>
+      </w:r>
+    </w:p>
+    <w:p>
+      <w:r>
+        <w:t>How would you like to sign health form?</w:t>
       </w:r>
     </w:p>
     <w:sectPr>
@@ -120,7 +129,7 @@
 </file>
 
 <file path=word/numbering.xml><?xml version="1.0" encoding="utf-8"?>
-<w:numbering xmlns:wpc="http://schemas.microsoft.com/office/word/2010/wordprocessingCanvas" xmlns:cx="http://schemas.microsoft.com/office/drawing/2014/chartex" xmlns:cx1="http://schemas.microsoft.com/office/drawing/2015/9/8/chartex" xmlns:cx2="http://schemas.microsoft.com/office/drawing/2015/10/21/chartex" xmlns:cx3="http://schemas.microsoft.com/office/drawing/2016/5/9/chartex" xmlns:cx4="http://schemas.microsoft.com/office/drawing/2016/5/10/chartex" xmlns:cx5="http://schemas.microsoft.com/office/drawing/2016/5/11/chartex" xmlns:cx6="http://schemas.microsoft.com/office/drawing/2016/5/12/chartex" xmlns:cx7="http://schemas.microsoft.com/office/drawing/2016/5/13/chartex" xmlns:cx8="http://schemas.microsoft.com/office/drawing/2016/5/14/chartex" xmlns:mc="http://schemas.openxmlformats.org/markup-compatibility/2006" xmlns:aink="http://schemas.microsoft.com/office/drawing/2016/ink" xmlns:am3d="http://schemas.microsoft.com/office/drawing/2017/model3d" xmlns:o="urn:schemas-microsoft-com:office:office" xmlns:r="http://schemas.openxmlformats.org/officeDocument/2006/relationships" xmlns:m="http://schemas.openxmlformats.org/officeDocument/2006/math" xmlns:v="urn:schemas-microsoft-com:vml" xmlns:wp14="http://schemas.microsoft.com/office/word/2010/wordprocessingDrawing" xmlns:wp="http://schemas.openxmlformats.org/drawingml/2006/wordprocessingDrawing" xmlns:w10="urn:schemas-microsoft-com:office:word" xmlns:w="http://schemas.openxmlformats.org/wordprocessingml/2006/main" xmlns:w14="http://schemas.microsoft.com/office/word/2010/wordml" xmlns:w15="http://schemas.microsoft.com/office/word/2012/wordml" xmlns:w16cid="http://schemas.microsoft.com/office/word/2016/wordml/cid" xmlns:w16se="http://schemas.microsoft.com/office/word/2015/wordml/symex" xmlns:wpg="http://schemas.microsoft.com/office/word/2010/wordprocessingGroup" xmlns:wpi="http://schemas.microsoft.com/office/word/2010/wordprocessingInk" xmlns:wne="http://schemas.microsoft.com/office/word/2006/wordml" xmlns:wps="http://schemas.microsoft.com/office/word/2010/wordprocessingShape" mc:Ignorable="w14 w15 w16se w16cid wp14">
+<w:numbering xmlns:wpc="http://schemas.microsoft.com/office/word/2010/wordprocessingCanvas" xmlns:cx="http://schemas.microsoft.com/office/drawing/2014/chartex" xmlns:cx1="http://schemas.microsoft.com/office/drawing/2015/9/8/chartex" xmlns:cx2="http://schemas.microsoft.com/office/drawing/2015/10/21/chartex" xmlns:cx3="http://schemas.microsoft.com/office/drawing/2016/5/9/chartex" xmlns:cx4="http://schemas.microsoft.com/office/drawing/2016/5/10/chartex" xmlns:cx5="http://schemas.microsoft.com/office/drawing/2016/5/11/chartex" xmlns:cx6="http://schemas.microsoft.com/office/drawing/2016/5/12/chartex" xmlns:cx7="http://schemas.microsoft.com/office/drawing/2016/5/13/chartex" xmlns:cx8="http://schemas.microsoft.com/office/drawing/2016/5/14/chartex" xmlns:mc="http://schemas.openxmlformats.org/markup-compatibility/2006" xmlns:aink="http://schemas.microsoft.com/office/drawing/2016/ink" xmlns:am3d="http://schemas.microsoft.com/office/drawing/2017/model3d" xmlns:o="urn:schemas-microsoft-com:office:office" xmlns:r="http://schemas.openxmlformats.org/officeDocument/2006/relationships" xmlns:m="http://schemas.openxmlformats.org/officeDocument/2006/math" xmlns:v="urn:schemas-microsoft-com:vml" xmlns:wp14="http://schemas.microsoft.com/office/word/2010/wordprocessingDrawing" xmlns:wp="http://schemas.openxmlformats.org/drawingml/2006/wordprocessingDrawing" xmlns:w10="urn:schemas-microsoft-com:office:word" xmlns:w="http://schemas.openxmlformats.org/wordprocessingml/2006/main" xmlns:w14="http://schemas.microsoft.com/office/word/2010/wordml" xmlns:w15="http://schemas.microsoft.com/office/word/2012/wordml" xmlns:w16cex="http://schemas.microsoft.com/office/word/2018/wordml/cex" xmlns:w16cid="http://schemas.microsoft.com/office/word/2016/wordml/cid" xmlns:w16="http://schemas.microsoft.com/office/word/2018/wordml" xmlns:w16se="http://schemas.microsoft.com/office/word/2015/wordml/symex" xmlns:wpg="http://schemas.microsoft.com/office/word/2010/wordprocessingGroup" xmlns:wpi="http://schemas.microsoft.com/office/word/2010/wordprocessingInk" xmlns:wne="http://schemas.microsoft.com/office/word/2006/wordml" xmlns:wps="http://schemas.microsoft.com/office/word/2010/wordprocessingShape" mc:Ignorable="w14 w15 w16se w16cid w16 w16cex wp14">
   <w:abstractNum w:abstractNumId="0" w15:restartNumberingAfterBreak="0">
     <w:nsid w:val="22584247"/>
     <w:multiLevelType w:val="hybridMultilevel"/>
@@ -240,7 +249,7 @@
 </file>
 
 <file path=word/styles.xml><?xml version="1.0" encoding="utf-8"?>
-<w:styles xmlns:mc="http://schemas.openxmlformats.org/markup-compatibility/2006" xmlns:r="http://schemas.openxmlformats.org/officeDocument/2006/relationships" xmlns:w="http://schemas.openxmlformats.org/wordprocessingml/2006/main" xmlns:w14="http://schemas.microsoft.com/office/word/2010/wordml" xmlns:w15="http://schemas.microsoft.com/office/word/2012/wordml" xmlns:w16cid="http://schemas.microsoft.com/office/word/2016/wordml/cid" xmlns:w16se="http://schemas.microsoft.com/office/word/2015/wordml/symex" mc:Ignorable="w14 w15 w16se w16cid">
+<w:styles xmlns:mc="http://schemas.openxmlformats.org/markup-compatibility/2006" xmlns:r="http://schemas.openxmlformats.org/officeDocument/2006/relationships" xmlns:w="http://schemas.openxmlformats.org/wordprocessingml/2006/main" xmlns:w14="http://schemas.microsoft.com/office/word/2010/wordml" xmlns:w15="http://schemas.microsoft.com/office/word/2012/wordml" xmlns:w16cex="http://schemas.microsoft.com/office/word/2018/wordml/cex" xmlns:w16cid="http://schemas.microsoft.com/office/word/2016/wordml/cid" xmlns:w16="http://schemas.microsoft.com/office/word/2018/wordml" xmlns:w16se="http://schemas.microsoft.com/office/word/2015/wordml/symex" mc:Ignorable="w14 w15 w16se w16cid w16 w16cex">
   <w:docDefaults>
     <w:rPrDefault>
       <w:rPr>
@@ -256,7 +265,7 @@
       </w:pPr>
     </w:pPrDefault>
   </w:docDefaults>
-  <w:latentStyles w:defLockedState="0" w:defUIPriority="99" w:defSemiHidden="0" w:defUnhideWhenUsed="0" w:defQFormat="0" w:count="375">
+  <w:latentStyles w:defLockedState="0" w:defUIPriority="99" w:defSemiHidden="0" w:defUnhideWhenUsed="0" w:defQFormat="0" w:count="376">
     <w:lsdException w:name="Normal" w:uiPriority="0" w:qFormat="1"/>
     <w:lsdException w:name="heading 1" w:uiPriority="9" w:qFormat="1"/>
     <w:lsdException w:name="heading 2" w:semiHidden="1" w:uiPriority="9" w:unhideWhenUsed="1" w:qFormat="1"/>
@@ -362,7 +371,6 @@
     <w:lsdException w:name="HTML Sample" w:semiHidden="1" w:unhideWhenUsed="1"/>
     <w:lsdException w:name="HTML Typewriter" w:semiHidden="1" w:unhideWhenUsed="1"/>
     <w:lsdException w:name="HTML Variable" w:semiHidden="1" w:unhideWhenUsed="1"/>
-    <w:lsdException w:name="Normal Table" w:semiHidden="1" w:unhideWhenUsed="1"/>
     <w:lsdException w:name="annotation subject" w:semiHidden="1" w:unhideWhenUsed="1"/>
     <w:lsdException w:name="No List" w:semiHidden="1" w:unhideWhenUsed="1"/>
     <w:lsdException w:name="Outline List 1" w:semiHidden="1" w:unhideWhenUsed="1"/>
@@ -409,10 +417,8 @@
     <w:lsdException w:name="Table Subtle 2" w:semiHidden="1" w:unhideWhenUsed="1"/>
     <w:lsdException w:name="Table Web 1" w:semiHidden="1" w:unhideWhenUsed="1"/>
     <w:lsdException w:name="Table Web 2" w:semiHidden="1" w:unhideWhenUsed="1"/>
-    <w:lsdException w:name="Table Web 3" w:semiHidden="1" w:unhideWhenUsed="1"/>
     <w:lsdException w:name="Balloon Text" w:semiHidden="1" w:unhideWhenUsed="1"/>
     <w:lsdException w:name="Table Grid" w:uiPriority="39"/>
-    <w:lsdException w:name="Table Theme" w:semiHidden="1" w:unhideWhenUsed="1"/>
     <w:lsdException w:name="Placeholder Text" w:semiHidden="1"/>
     <w:lsdException w:name="No Spacing" w:uiPriority="1" w:qFormat="1"/>
     <w:lsdException w:name="Light Shading" w:uiPriority="60"/>
@@ -632,6 +638,7 @@
     <w:lsdException w:name="Smart Hyperlink" w:semiHidden="1" w:unhideWhenUsed="1"/>
     <w:lsdException w:name="Hashtag" w:semiHidden="1" w:unhideWhenUsed="1"/>
     <w:lsdException w:name="Unresolved Mention" w:semiHidden="1" w:unhideWhenUsed="1"/>
+    <w:lsdException w:name="Smart Link" w:semiHidden="1" w:unhideWhenUsed="1"/>
   </w:latentStyles>
   <w:style w:type="paragraph" w:default="1" w:styleId="Normal">
     <w:name w:val="Normal"/>

</xml_diff>

<commit_message>
updated moscow docuent and interview questions
</commit_message>
<xml_diff>
--- a/Documentation/Interview 2/Interview 2 Talking Points.docx
+++ b/Documentation/Interview 2/Interview 2 Talking Points.docx
@@ -1,6 +1,6 @@
 
 <file path=word/document.xml><?xml version="1.0" encoding="utf-8"?>
-<w:document xmlns:wpc="http://schemas.microsoft.com/office/word/2010/wordprocessingCanvas" xmlns:cx="http://schemas.microsoft.com/office/drawing/2014/chartex" xmlns:cx1="http://schemas.microsoft.com/office/drawing/2015/9/8/chartex" xmlns:cx2="http://schemas.microsoft.com/office/drawing/2015/10/21/chartex" xmlns:cx3="http://schemas.microsoft.com/office/drawing/2016/5/9/chartex" xmlns:cx4="http://schemas.microsoft.com/office/drawing/2016/5/10/chartex" xmlns:cx5="http://schemas.microsoft.com/office/drawing/2016/5/11/chartex" xmlns:cx6="http://schemas.microsoft.com/office/drawing/2016/5/12/chartex" xmlns:cx7="http://schemas.microsoft.com/office/drawing/2016/5/13/chartex" xmlns:cx8="http://schemas.microsoft.com/office/drawing/2016/5/14/chartex" xmlns:mc="http://schemas.openxmlformats.org/markup-compatibility/2006" xmlns:aink="http://schemas.microsoft.com/office/drawing/2016/ink" xmlns:am3d="http://schemas.microsoft.com/office/drawing/2017/model3d" xmlns:o="urn:schemas-microsoft-com:office:office" xmlns:r="http://schemas.openxmlformats.org/officeDocument/2006/relationships" xmlns:m="http://schemas.openxmlformats.org/officeDocument/2006/math" xmlns:v="urn:schemas-microsoft-com:vml" xmlns:wp14="http://schemas.microsoft.com/office/word/2010/wordprocessingDrawing" xmlns:wp="http://schemas.openxmlformats.org/drawingml/2006/wordprocessingDrawing" xmlns:w10="urn:schemas-microsoft-com:office:word" xmlns:w="http://schemas.openxmlformats.org/wordprocessingml/2006/main" xmlns:w14="http://schemas.microsoft.com/office/word/2010/wordml" xmlns:w15="http://schemas.microsoft.com/office/word/2012/wordml" xmlns:w16cex="http://schemas.microsoft.com/office/word/2018/wordml/cex" xmlns:w16cid="http://schemas.microsoft.com/office/word/2016/wordml/cid" xmlns:w16="http://schemas.microsoft.com/office/word/2018/wordml" xmlns:w16se="http://schemas.microsoft.com/office/word/2015/wordml/symex" xmlns:wpg="http://schemas.microsoft.com/office/word/2010/wordprocessingGroup" xmlns:wpi="http://schemas.microsoft.com/office/word/2010/wordprocessingInk" xmlns:wne="http://schemas.microsoft.com/office/word/2006/wordml" xmlns:wps="http://schemas.microsoft.com/office/word/2010/wordprocessingShape" mc:Ignorable="w14 w15 w16se w16cid w16 w16cex wp14">
+<w:document xmlns:wpc="http://schemas.microsoft.com/office/word/2010/wordprocessingCanvas" xmlns:cx="http://schemas.microsoft.com/office/drawing/2014/chartex" xmlns:cx1="http://schemas.microsoft.com/office/drawing/2015/9/8/chartex" xmlns:mc="http://schemas.openxmlformats.org/markup-compatibility/2006" xmlns:o="urn:schemas-microsoft-com:office:office" xmlns:r="http://schemas.openxmlformats.org/officeDocument/2006/relationships" xmlns:m="http://schemas.openxmlformats.org/officeDocument/2006/math" xmlns:v="urn:schemas-microsoft-com:vml" xmlns:wp14="http://schemas.microsoft.com/office/word/2010/wordprocessingDrawing" xmlns:wp="http://schemas.openxmlformats.org/drawingml/2006/wordprocessingDrawing" xmlns:w10="urn:schemas-microsoft-com:office:word" xmlns:w="http://schemas.openxmlformats.org/wordprocessingml/2006/main" xmlns:w14="http://schemas.microsoft.com/office/word/2010/wordml" xmlns:w15="http://schemas.microsoft.com/office/word/2012/wordml" xmlns:w16se="http://schemas.microsoft.com/office/word/2015/wordml/symex" xmlns:wpg="http://schemas.microsoft.com/office/word/2010/wordprocessingGroup" xmlns:wpi="http://schemas.microsoft.com/office/word/2010/wordprocessingInk" xmlns:wne="http://schemas.microsoft.com/office/word/2006/wordml" xmlns:wps="http://schemas.microsoft.com/office/word/2010/wordprocessingShape" mc:Ignorable="w14 w15 w16se wp14">
   <w:body>
     <w:p>
       <w:pPr>
@@ -19,7 +19,7 @@
     </w:p>
     <w:p>
       <w:r>
-        <w:t>What should the website do? (We know what the app does already)</w:t>
+        <w:t xml:space="preserve">Would the admin/manager be able to make modifications to the data on the app as well or just on the website? </w:t>
       </w:r>
     </w:p>
     <w:p/>
@@ -60,60 +60,56 @@
     </w:p>
     <w:p/>
     <w:p>
-      <w:r>
-        <w:t>Do you need to store the location?</w:t>
-      </w:r>
-      <w:r>
-        <w:t xml:space="preserve"> What information?</w:t>
+      <w:pPr>
+        <w:pStyle w:val="ListParagraph"/>
+      </w:pPr>
+    </w:p>
+    <w:p>
+      <w:r>
+        <w:t>(show database table)</w:t>
+      </w:r>
+    </w:p>
+    <w:p>
+      <w:r>
+        <w:t>Here’s what we have is there any other relevant or important required information needed to be added?</w:t>
       </w:r>
     </w:p>
     <w:p/>
     <w:p>
       <w:r>
-        <w:t>Levels of security, user access</w:t>
-      </w:r>
-    </w:p>
-    <w:p>
-      <w:pPr>
-        <w:pStyle w:val="ListParagraph"/>
-        <w:numPr>
-          <w:ilvl w:val="0"/>
-          <w:numId w:val="1"/>
-        </w:numPr>
-      </w:pPr>
-      <w:r>
-        <w:t>Who will manage software? (On/offsite)</w:t>
-      </w:r>
-    </w:p>
-    <w:p>
-      <w:pPr>
-        <w:pStyle w:val="ListParagraph"/>
-        <w:numPr>
-          <w:ilvl w:val="0"/>
-          <w:numId w:val="1"/>
-        </w:numPr>
-      </w:pPr>
-    </w:p>
-    <w:p/>
-    <w:p>
-      <w:r>
-        <w:t>Will you be populating the database (users, locations) or will we be doing that?</w:t>
-      </w:r>
+        <w:t>Will staff change roles from a driver / packer?</w:t>
+      </w:r>
+      <w:bookmarkStart w:id="0" w:name="_GoBack"/>
+      <w:bookmarkEnd w:id="0"/>
     </w:p>
     <w:p/>
     <w:p/>
     <w:p>
       <w:r>
-        <w:t>Required documentation</w:t>
+        <w:t>Deployment devices ie. single device per location or device per user</w:t>
       </w:r>
     </w:p>
     <w:p/>
     <w:p>
       <w:r>
+        <w:t>Printing orders or just the qr code:</w:t>
+      </w:r>
+    </w:p>
+    <w:p>
+      <w:r>
+        <w:t>Do you want the order form to be printable or just setup to print the qrcode?</w:t>
+      </w:r>
+    </w:p>
+    <w:p/>
+    <w:p>
+      <w:r>
         <w:t>Authentication</w:t>
       </w:r>
     </w:p>
     <w:p>
+      <w:r>
+        <w:t xml:space="preserve">Confirm , </w:t>
+      </w:r>
       <w:r>
         <w:t>How would you like to sign health form?</w:t>
       </w:r>
@@ -129,7 +125,7 @@
 </file>
 
 <file path=word/numbering.xml><?xml version="1.0" encoding="utf-8"?>
-<w:numbering xmlns:wpc="http://schemas.microsoft.com/office/word/2010/wordprocessingCanvas" xmlns:cx="http://schemas.microsoft.com/office/drawing/2014/chartex" xmlns:cx1="http://schemas.microsoft.com/office/drawing/2015/9/8/chartex" xmlns:cx2="http://schemas.microsoft.com/office/drawing/2015/10/21/chartex" xmlns:cx3="http://schemas.microsoft.com/office/drawing/2016/5/9/chartex" xmlns:cx4="http://schemas.microsoft.com/office/drawing/2016/5/10/chartex" xmlns:cx5="http://schemas.microsoft.com/office/drawing/2016/5/11/chartex" xmlns:cx6="http://schemas.microsoft.com/office/drawing/2016/5/12/chartex" xmlns:cx7="http://schemas.microsoft.com/office/drawing/2016/5/13/chartex" xmlns:cx8="http://schemas.microsoft.com/office/drawing/2016/5/14/chartex" xmlns:mc="http://schemas.openxmlformats.org/markup-compatibility/2006" xmlns:aink="http://schemas.microsoft.com/office/drawing/2016/ink" xmlns:am3d="http://schemas.microsoft.com/office/drawing/2017/model3d" xmlns:o="urn:schemas-microsoft-com:office:office" xmlns:r="http://schemas.openxmlformats.org/officeDocument/2006/relationships" xmlns:m="http://schemas.openxmlformats.org/officeDocument/2006/math" xmlns:v="urn:schemas-microsoft-com:vml" xmlns:wp14="http://schemas.microsoft.com/office/word/2010/wordprocessingDrawing" xmlns:wp="http://schemas.openxmlformats.org/drawingml/2006/wordprocessingDrawing" xmlns:w10="urn:schemas-microsoft-com:office:word" xmlns:w="http://schemas.openxmlformats.org/wordprocessingml/2006/main" xmlns:w14="http://schemas.microsoft.com/office/word/2010/wordml" xmlns:w15="http://schemas.microsoft.com/office/word/2012/wordml" xmlns:w16cex="http://schemas.microsoft.com/office/word/2018/wordml/cex" xmlns:w16cid="http://schemas.microsoft.com/office/word/2016/wordml/cid" xmlns:w16="http://schemas.microsoft.com/office/word/2018/wordml" xmlns:w16se="http://schemas.microsoft.com/office/word/2015/wordml/symex" xmlns:wpg="http://schemas.microsoft.com/office/word/2010/wordprocessingGroup" xmlns:wpi="http://schemas.microsoft.com/office/word/2010/wordprocessingInk" xmlns:wne="http://schemas.microsoft.com/office/word/2006/wordml" xmlns:wps="http://schemas.microsoft.com/office/word/2010/wordprocessingShape" mc:Ignorable="w14 w15 w16se w16cid w16 w16cex wp14">
+<w:numbering xmlns:wpc="http://schemas.microsoft.com/office/word/2010/wordprocessingCanvas" xmlns:cx="http://schemas.microsoft.com/office/drawing/2014/chartex" xmlns:cx1="http://schemas.microsoft.com/office/drawing/2015/9/8/chartex" xmlns:mc="http://schemas.openxmlformats.org/markup-compatibility/2006" xmlns:o="urn:schemas-microsoft-com:office:office" xmlns:r="http://schemas.openxmlformats.org/officeDocument/2006/relationships" xmlns:m="http://schemas.openxmlformats.org/officeDocument/2006/math" xmlns:v="urn:schemas-microsoft-com:vml" xmlns:wp14="http://schemas.microsoft.com/office/word/2010/wordprocessingDrawing" xmlns:wp="http://schemas.openxmlformats.org/drawingml/2006/wordprocessingDrawing" xmlns:w10="urn:schemas-microsoft-com:office:word" xmlns:w="http://schemas.openxmlformats.org/wordprocessingml/2006/main" xmlns:w14="http://schemas.microsoft.com/office/word/2010/wordml" xmlns:w15="http://schemas.microsoft.com/office/word/2012/wordml" xmlns:w16se="http://schemas.microsoft.com/office/word/2015/wordml/symex" xmlns:wpg="http://schemas.microsoft.com/office/word/2010/wordprocessingGroup" xmlns:wpi="http://schemas.microsoft.com/office/word/2010/wordprocessingInk" xmlns:wne="http://schemas.microsoft.com/office/word/2006/wordml" xmlns:wps="http://schemas.microsoft.com/office/word/2010/wordprocessingShape" mc:Ignorable="w14 w15 w16se wp14">
   <w:abstractNum w:abstractNumId="0" w15:restartNumberingAfterBreak="0">
     <w:nsid w:val="22584247"/>
     <w:multiLevelType w:val="hybridMultilevel"/>
@@ -249,7 +245,7 @@
 </file>
 
 <file path=word/styles.xml><?xml version="1.0" encoding="utf-8"?>
-<w:styles xmlns:mc="http://schemas.openxmlformats.org/markup-compatibility/2006" xmlns:r="http://schemas.openxmlformats.org/officeDocument/2006/relationships" xmlns:w="http://schemas.openxmlformats.org/wordprocessingml/2006/main" xmlns:w14="http://schemas.microsoft.com/office/word/2010/wordml" xmlns:w15="http://schemas.microsoft.com/office/word/2012/wordml" xmlns:w16cex="http://schemas.microsoft.com/office/word/2018/wordml/cex" xmlns:w16cid="http://schemas.microsoft.com/office/word/2016/wordml/cid" xmlns:w16="http://schemas.microsoft.com/office/word/2018/wordml" xmlns:w16se="http://schemas.microsoft.com/office/word/2015/wordml/symex" mc:Ignorable="w14 w15 w16se w16cid w16 w16cex">
+<w:styles xmlns:mc="http://schemas.openxmlformats.org/markup-compatibility/2006" xmlns:r="http://schemas.openxmlformats.org/officeDocument/2006/relationships" xmlns:w="http://schemas.openxmlformats.org/wordprocessingml/2006/main" xmlns:w14="http://schemas.microsoft.com/office/word/2010/wordml" xmlns:w15="http://schemas.microsoft.com/office/word/2012/wordml" xmlns:w16se="http://schemas.microsoft.com/office/word/2015/wordml/symex" mc:Ignorable="w14 w15 w16se">
   <w:docDefaults>
     <w:rPrDefault>
       <w:rPr>
@@ -265,7 +261,7 @@
       </w:pPr>
     </w:pPrDefault>
   </w:docDefaults>
-  <w:latentStyles w:defLockedState="0" w:defUIPriority="99" w:defSemiHidden="0" w:defUnhideWhenUsed="0" w:defQFormat="0" w:count="376">
+  <w:latentStyles w:defLockedState="0" w:defUIPriority="99" w:defSemiHidden="0" w:defUnhideWhenUsed="0" w:defQFormat="0" w:count="371">
     <w:lsdException w:name="Normal" w:uiPriority="0" w:qFormat="1"/>
     <w:lsdException w:name="heading 1" w:uiPriority="9" w:qFormat="1"/>
     <w:lsdException w:name="heading 2" w:semiHidden="1" w:uiPriority="9" w:unhideWhenUsed="1" w:qFormat="1"/>
@@ -371,6 +367,7 @@
     <w:lsdException w:name="HTML Sample" w:semiHidden="1" w:unhideWhenUsed="1"/>
     <w:lsdException w:name="HTML Typewriter" w:semiHidden="1" w:unhideWhenUsed="1"/>
     <w:lsdException w:name="HTML Variable" w:semiHidden="1" w:unhideWhenUsed="1"/>
+    <w:lsdException w:name="Normal Table" w:semiHidden="1" w:unhideWhenUsed="1"/>
     <w:lsdException w:name="annotation subject" w:semiHidden="1" w:unhideWhenUsed="1"/>
     <w:lsdException w:name="No List" w:semiHidden="1" w:unhideWhenUsed="1"/>
     <w:lsdException w:name="Outline List 1" w:semiHidden="1" w:unhideWhenUsed="1"/>
@@ -417,8 +414,10 @@
     <w:lsdException w:name="Table Subtle 2" w:semiHidden="1" w:unhideWhenUsed="1"/>
     <w:lsdException w:name="Table Web 1" w:semiHidden="1" w:unhideWhenUsed="1"/>
     <w:lsdException w:name="Table Web 2" w:semiHidden="1" w:unhideWhenUsed="1"/>
+    <w:lsdException w:name="Table Web 3" w:semiHidden="1" w:unhideWhenUsed="1"/>
     <w:lsdException w:name="Balloon Text" w:semiHidden="1" w:unhideWhenUsed="1"/>
     <w:lsdException w:name="Table Grid" w:uiPriority="39"/>
+    <w:lsdException w:name="Table Theme" w:semiHidden="1" w:unhideWhenUsed="1"/>
     <w:lsdException w:name="Placeholder Text" w:semiHidden="1"/>
     <w:lsdException w:name="No Spacing" w:uiPriority="1" w:qFormat="1"/>
     <w:lsdException w:name="Light Shading" w:uiPriority="60"/>
@@ -634,11 +633,6 @@
     <w:lsdException w:name="List Table 5 Dark Accent 6" w:uiPriority="50"/>
     <w:lsdException w:name="List Table 6 Colorful Accent 6" w:uiPriority="51"/>
     <w:lsdException w:name="List Table 7 Colorful Accent 6" w:uiPriority="52"/>
-    <w:lsdException w:name="Mention" w:semiHidden="1" w:unhideWhenUsed="1"/>
-    <w:lsdException w:name="Smart Hyperlink" w:semiHidden="1" w:unhideWhenUsed="1"/>
-    <w:lsdException w:name="Hashtag" w:semiHidden="1" w:unhideWhenUsed="1"/>
-    <w:lsdException w:name="Unresolved Mention" w:semiHidden="1" w:unhideWhenUsed="1"/>
-    <w:lsdException w:name="Smart Link" w:semiHidden="1" w:unhideWhenUsed="1"/>
   </w:latentStyles>
   <w:style w:type="paragraph" w:default="1" w:styleId="Normal">
     <w:name w:val="Normal"/>

</xml_diff>

<commit_message>
interview 2 questions defined
</commit_message>
<xml_diff>
--- a/Documentation/Interview 2/Interview 2 Talking Points.docx
+++ b/Documentation/Interview 2/Interview 2 Talking Points.docx
@@ -1,6 +1,6 @@
 
 <file path=word/document.xml><?xml version="1.0" encoding="utf-8"?>
-<w:document xmlns:wpc="http://schemas.microsoft.com/office/word/2010/wordprocessingCanvas" xmlns:cx="http://schemas.microsoft.com/office/drawing/2014/chartex" xmlns:cx1="http://schemas.microsoft.com/office/drawing/2015/9/8/chartex" xmlns:mc="http://schemas.openxmlformats.org/markup-compatibility/2006" xmlns:o="urn:schemas-microsoft-com:office:office" xmlns:r="http://schemas.openxmlformats.org/officeDocument/2006/relationships" xmlns:m="http://schemas.openxmlformats.org/officeDocument/2006/math" xmlns:v="urn:schemas-microsoft-com:vml" xmlns:wp14="http://schemas.microsoft.com/office/word/2010/wordprocessingDrawing" xmlns:wp="http://schemas.openxmlformats.org/drawingml/2006/wordprocessingDrawing" xmlns:w10="urn:schemas-microsoft-com:office:word" xmlns:w="http://schemas.openxmlformats.org/wordprocessingml/2006/main" xmlns:w14="http://schemas.microsoft.com/office/word/2010/wordml" xmlns:w15="http://schemas.microsoft.com/office/word/2012/wordml" xmlns:w16se="http://schemas.microsoft.com/office/word/2015/wordml/symex" xmlns:wpg="http://schemas.microsoft.com/office/word/2010/wordprocessingGroup" xmlns:wpi="http://schemas.microsoft.com/office/word/2010/wordprocessingInk" xmlns:wne="http://schemas.microsoft.com/office/word/2006/wordml" xmlns:wps="http://schemas.microsoft.com/office/word/2010/wordprocessingShape" mc:Ignorable="w14 w15 w16se wp14">
+<w:document xmlns:wpc="http://schemas.microsoft.com/office/word/2010/wordprocessingCanvas" xmlns:cx="http://schemas.microsoft.com/office/drawing/2014/chartex" xmlns:cx1="http://schemas.microsoft.com/office/drawing/2015/9/8/chartex" xmlns:cx2="http://schemas.microsoft.com/office/drawing/2015/10/21/chartex" xmlns:cx3="http://schemas.microsoft.com/office/drawing/2016/5/9/chartex" xmlns:cx4="http://schemas.microsoft.com/office/drawing/2016/5/10/chartex" xmlns:cx5="http://schemas.microsoft.com/office/drawing/2016/5/11/chartex" xmlns:cx6="http://schemas.microsoft.com/office/drawing/2016/5/12/chartex" xmlns:cx7="http://schemas.microsoft.com/office/drawing/2016/5/13/chartex" xmlns:cx8="http://schemas.microsoft.com/office/drawing/2016/5/14/chartex" xmlns:mc="http://schemas.openxmlformats.org/markup-compatibility/2006" xmlns:aink="http://schemas.microsoft.com/office/drawing/2016/ink" xmlns:am3d="http://schemas.microsoft.com/office/drawing/2017/model3d" xmlns:o="urn:schemas-microsoft-com:office:office" xmlns:r="http://schemas.openxmlformats.org/officeDocument/2006/relationships" xmlns:m="http://schemas.openxmlformats.org/officeDocument/2006/math" xmlns:v="urn:schemas-microsoft-com:vml" xmlns:wp14="http://schemas.microsoft.com/office/word/2010/wordprocessingDrawing" xmlns:wp="http://schemas.openxmlformats.org/drawingml/2006/wordprocessingDrawing" xmlns:w10="urn:schemas-microsoft-com:office:word" xmlns:w="http://schemas.openxmlformats.org/wordprocessingml/2006/main" xmlns:w14="http://schemas.microsoft.com/office/word/2010/wordml" xmlns:w15="http://schemas.microsoft.com/office/word/2012/wordml" xmlns:w16cex="http://schemas.microsoft.com/office/word/2018/wordml/cex" xmlns:w16cid="http://schemas.microsoft.com/office/word/2016/wordml/cid" xmlns:w16="http://schemas.microsoft.com/office/word/2018/wordml" xmlns:w16sdtdh="http://schemas.microsoft.com/office/word/2020/wordml/sdtdatahash" xmlns:w16se="http://schemas.microsoft.com/office/word/2015/wordml/symex" xmlns:wpg="http://schemas.microsoft.com/office/word/2010/wordprocessingGroup" xmlns:wpi="http://schemas.microsoft.com/office/word/2010/wordprocessingInk" xmlns:wne="http://schemas.microsoft.com/office/word/2006/wordml" xmlns:wps="http://schemas.microsoft.com/office/word/2010/wordprocessingShape" mc:Ignorable="w14 w15 w16se w16cid w16 w16cex w16sdtdh wp14">
   <w:body>
     <w:p>
       <w:pPr>
@@ -19,24 +19,22 @@
     </w:p>
     <w:p>
       <w:r>
-        <w:t xml:space="preserve">Would the admin/manager be able to make modifications to the data on the app as well or just on the website? </w:t>
+        <w:t>Would the admin/manager be able to make modifications to the data</w:t>
+      </w:r>
+      <w:r>
+        <w:t>base</w:t>
+      </w:r>
+      <w:r>
+        <w:t xml:space="preserve"> on the app as well or just on the website? </w:t>
       </w:r>
     </w:p>
     <w:p/>
     <w:p>
       <w:r>
-        <w:t xml:space="preserve">What does the current order process look </w:t>
-      </w:r>
-      <w:proofErr w:type="gramStart"/>
-      <w:r>
-        <w:t>like</w:t>
-      </w:r>
-      <w:r>
-        <w:t>(</w:t>
-      </w:r>
-      <w:proofErr w:type="gramEnd"/>
-      <w:r>
-        <w:t xml:space="preserve">More specific) </w:t>
+        <w:t>What does the current order process look like</w:t>
+      </w:r>
+      <w:r>
+        <w:t xml:space="preserve">(More specific) </w:t>
       </w:r>
       <w:r>
         <w:t>?</w:t>
@@ -74,23 +72,93 @@
     </w:p>
     <w:p/>
     <w:p>
-      <w:pPr>
-        <w:pStyle w:val="ListParagraph"/>
-      </w:pPr>
+      <w:r>
+        <w:rPr>
+          <w:noProof/>
+        </w:rPr>
+        <w:drawing>
+          <wp:inline distT="0" distB="0" distL="0" distR="0" wp14:anchorId="5837C9D0" wp14:editId="51C6E6F7">
+            <wp:extent cx="6154477" cy="2386012"/>
+            <wp:effectExtent l="0" t="0" r="0" b="0"/>
+            <wp:docPr id="1" name="Picture 1"/>
+            <wp:cNvGraphicFramePr>
+              <a:graphicFrameLocks xmlns:a="http://schemas.openxmlformats.org/drawingml/2006/main" noChangeAspect="1"/>
+            </wp:cNvGraphicFramePr>
+            <a:graphic xmlns:a="http://schemas.openxmlformats.org/drawingml/2006/main">
+              <a:graphicData uri="http://schemas.openxmlformats.org/drawingml/2006/picture">
+                <pic:pic xmlns:pic="http://schemas.openxmlformats.org/drawingml/2006/picture">
+                  <pic:nvPicPr>
+                    <pic:cNvPr id="0" name="Picture 1"/>
+                    <pic:cNvPicPr>
+                      <a:picLocks noChangeAspect="1" noChangeArrowheads="1"/>
+                    </pic:cNvPicPr>
+                  </pic:nvPicPr>
+                  <pic:blipFill>
+                    <a:blip r:embed="rId5" cstate="print">
+                      <a:extLst>
+                        <a:ext uri="{28A0092B-C50C-407E-A947-70E740481C1C}">
+                          <a14:useLocalDpi xmlns:a14="http://schemas.microsoft.com/office/drawing/2010/main" val="0"/>
+                        </a:ext>
+                      </a:extLst>
+                    </a:blip>
+                    <a:srcRect/>
+                    <a:stretch>
+                      <a:fillRect/>
+                    </a:stretch>
+                  </pic:blipFill>
+                  <pic:spPr bwMode="auto">
+                    <a:xfrm>
+                      <a:off x="0" y="0"/>
+                      <a:ext cx="6165983" cy="2390473"/>
+                    </a:xfrm>
+                    <a:prstGeom prst="rect">
+                      <a:avLst/>
+                    </a:prstGeom>
+                    <a:noFill/>
+                    <a:ln>
+                      <a:noFill/>
+                    </a:ln>
+                  </pic:spPr>
+                </pic:pic>
+              </a:graphicData>
+            </a:graphic>
+          </wp:inline>
+        </w:drawing>
+      </w:r>
     </w:p>
     <w:p>
       <w:r>
         <w:t>(show database table)</w:t>
       </w:r>
-    </w:p>
-    <w:p>
-      <w:r>
-        <w:t>Here’s what we have is there any other relevant or important required information needed to be added?</w:t>
+      <w:r>
+        <w:t xml:space="preserve"> image attached</w:t>
+      </w:r>
+    </w:p>
+    <w:p>
+      <w:r>
+        <w:t>Here’s what we have</w:t>
+      </w:r>
+      <w:r>
+        <w:t>.</w:t>
+      </w:r>
+      <w:r>
+        <w:t xml:space="preserve"> </w:t>
+      </w:r>
+      <w:r>
+        <w:t>I</w:t>
+      </w:r>
+      <w:r>
+        <w:t>s there any other relevant or important required information needed to be added?</w:t>
       </w:r>
     </w:p>
     <w:p/>
     <w:p>
       <w:r>
+        <w:t>Currently we have designed the application to allow the user once logged in to change their roles depending on their duties.</w:t>
+      </w:r>
+    </w:p>
+    <w:p>
+      <w:r>
         <w:t xml:space="preserve">Will staff </w:t>
       </w:r>
       <w:r>
@@ -101,35 +169,26 @@
       </w:r>
     </w:p>
     <w:p/>
+    <w:p>
+      <w:r>
+        <w:t>Will the application be installed on one device for each location or will each user have their own device with the application installed in it?</w:t>
+      </w:r>
+    </w:p>
+    <w:p>
+      <w:r>
+        <w:t xml:space="preserve">What will the </w:t>
+      </w:r>
+      <w:r>
+        <w:t>device specifications</w:t>
+      </w:r>
+      <w:r>
+        <w:t xml:space="preserve"> be like, will it be IOS/Android, Win10/Mac etc etc?</w:t>
+      </w:r>
+    </w:p>
     <w:p/>
     <w:p>
       <w:r>
-        <w:t xml:space="preserve">Deployment devices </w:t>
-      </w:r>
-      <w:proofErr w:type="spellStart"/>
-      <w:r>
-        <w:t>ie</w:t>
-      </w:r>
-      <w:proofErr w:type="spellEnd"/>
-      <w:r>
-        <w:t>. single device per location or device per user</w:t>
-      </w:r>
-    </w:p>
-    <w:p>
-      <w:bookmarkStart w:id="0" w:name="_GoBack"/>
-      <w:bookmarkEnd w:id="0"/>
-    </w:p>
-    <w:p>
-      <w:r>
-        <w:t xml:space="preserve">Printing orders or just the </w:t>
-      </w:r>
-      <w:proofErr w:type="spellStart"/>
-      <w:r>
-        <w:t>qr</w:t>
-      </w:r>
-      <w:proofErr w:type="spellEnd"/>
-      <w:r>
-        <w:t xml:space="preserve"> code:</w:t>
+        <w:t>Printing orders or just the qr code:</w:t>
       </w:r>
     </w:p>
     <w:p>
@@ -140,15 +199,7 @@
         <w:t xml:space="preserve"> and/</w:t>
       </w:r>
       <w:r>
-        <w:t xml:space="preserve">or just setup to print the </w:t>
-      </w:r>
-      <w:proofErr w:type="spellStart"/>
-      <w:r>
-        <w:t>qrcode</w:t>
-      </w:r>
-      <w:proofErr w:type="spellEnd"/>
-      <w:r>
-        <w:t>?</w:t>
+        <w:t>or just setup to print the qrcode?</w:t>
       </w:r>
     </w:p>
     <w:p/>
@@ -159,25 +210,13 @@
     </w:p>
     <w:p>
       <w:r>
-        <w:t xml:space="preserve">How does one log into a military networked system, login via email/phone number/id/name </w:t>
-      </w:r>
-      <w:proofErr w:type="spellStart"/>
-      <w:r>
-        <w:t>etc</w:t>
-      </w:r>
-      <w:proofErr w:type="spellEnd"/>
-      <w:r>
-        <w:t xml:space="preserve"> etc.?</w:t>
-      </w:r>
-    </w:p>
-    <w:p>
-      <w:proofErr w:type="gramStart"/>
-      <w:r>
-        <w:t>Confirm ,</w:t>
-      </w:r>
-      <w:proofErr w:type="gramEnd"/>
-      <w:r>
-        <w:t xml:space="preserve"> </w:t>
+        <w:lastRenderedPageBreak/>
+        <w:t>How does one log into a military networked system, login via email/phone number/id/name etc etc.?</w:t>
+      </w:r>
+    </w:p>
+    <w:p>
+      <w:r>
+        <w:t xml:space="preserve">Confirm , </w:t>
       </w:r>
       <w:r>
         <w:t>How would you like to sign health form?</w:t>
@@ -194,7 +233,7 @@
 </file>
 
 <file path=word/numbering.xml><?xml version="1.0" encoding="utf-8"?>
-<w:numbering xmlns:wpc="http://schemas.microsoft.com/office/word/2010/wordprocessingCanvas" xmlns:cx="http://schemas.microsoft.com/office/drawing/2014/chartex" xmlns:cx1="http://schemas.microsoft.com/office/drawing/2015/9/8/chartex" xmlns:mc="http://schemas.openxmlformats.org/markup-compatibility/2006" xmlns:o="urn:schemas-microsoft-com:office:office" xmlns:r="http://schemas.openxmlformats.org/officeDocument/2006/relationships" xmlns:m="http://schemas.openxmlformats.org/officeDocument/2006/math" xmlns:v="urn:schemas-microsoft-com:vml" xmlns:wp14="http://schemas.microsoft.com/office/word/2010/wordprocessingDrawing" xmlns:wp="http://schemas.openxmlformats.org/drawingml/2006/wordprocessingDrawing" xmlns:w10="urn:schemas-microsoft-com:office:word" xmlns:w="http://schemas.openxmlformats.org/wordprocessingml/2006/main" xmlns:w14="http://schemas.microsoft.com/office/word/2010/wordml" xmlns:w15="http://schemas.microsoft.com/office/word/2012/wordml" xmlns:w16se="http://schemas.microsoft.com/office/word/2015/wordml/symex" xmlns:wpg="http://schemas.microsoft.com/office/word/2010/wordprocessingGroup" xmlns:wpi="http://schemas.microsoft.com/office/word/2010/wordprocessingInk" xmlns:wne="http://schemas.microsoft.com/office/word/2006/wordml" xmlns:wps="http://schemas.microsoft.com/office/word/2010/wordprocessingShape" mc:Ignorable="w14 w15 w16se wp14">
+<w:numbering xmlns:wpc="http://schemas.microsoft.com/office/word/2010/wordprocessingCanvas" xmlns:cx="http://schemas.microsoft.com/office/drawing/2014/chartex" xmlns:cx1="http://schemas.microsoft.com/office/drawing/2015/9/8/chartex" xmlns:cx2="http://schemas.microsoft.com/office/drawing/2015/10/21/chartex" xmlns:cx3="http://schemas.microsoft.com/office/drawing/2016/5/9/chartex" xmlns:cx4="http://schemas.microsoft.com/office/drawing/2016/5/10/chartex" xmlns:cx5="http://schemas.microsoft.com/office/drawing/2016/5/11/chartex" xmlns:cx6="http://schemas.microsoft.com/office/drawing/2016/5/12/chartex" xmlns:cx7="http://schemas.microsoft.com/office/drawing/2016/5/13/chartex" xmlns:cx8="http://schemas.microsoft.com/office/drawing/2016/5/14/chartex" xmlns:mc="http://schemas.openxmlformats.org/markup-compatibility/2006" xmlns:aink="http://schemas.microsoft.com/office/drawing/2016/ink" xmlns:am3d="http://schemas.microsoft.com/office/drawing/2017/model3d" xmlns:o="urn:schemas-microsoft-com:office:office" xmlns:r="http://schemas.openxmlformats.org/officeDocument/2006/relationships" xmlns:m="http://schemas.openxmlformats.org/officeDocument/2006/math" xmlns:v="urn:schemas-microsoft-com:vml" xmlns:wp14="http://schemas.microsoft.com/office/word/2010/wordprocessingDrawing" xmlns:wp="http://schemas.openxmlformats.org/drawingml/2006/wordprocessingDrawing" xmlns:w10="urn:schemas-microsoft-com:office:word" xmlns:w="http://schemas.openxmlformats.org/wordprocessingml/2006/main" xmlns:w14="http://schemas.microsoft.com/office/word/2010/wordml" xmlns:w15="http://schemas.microsoft.com/office/word/2012/wordml" xmlns:w16cex="http://schemas.microsoft.com/office/word/2018/wordml/cex" xmlns:w16cid="http://schemas.microsoft.com/office/word/2016/wordml/cid" xmlns:w16="http://schemas.microsoft.com/office/word/2018/wordml" xmlns:w16sdtdh="http://schemas.microsoft.com/office/word/2020/wordml/sdtdatahash" xmlns:w16se="http://schemas.microsoft.com/office/word/2015/wordml/symex" xmlns:wpg="http://schemas.microsoft.com/office/word/2010/wordprocessingGroup" xmlns:wpi="http://schemas.microsoft.com/office/word/2010/wordprocessingInk" xmlns:wne="http://schemas.microsoft.com/office/word/2006/wordml" xmlns:wps="http://schemas.microsoft.com/office/word/2010/wordprocessingShape" mc:Ignorable="w14 w15 w16se w16cid w16 w16cex w16sdtdh wp14">
   <w:abstractNum w:abstractNumId="0" w15:restartNumberingAfterBreak="0">
     <w:nsid w:val="22584247"/>
     <w:multiLevelType w:val="hybridMultilevel"/>
@@ -314,7 +353,7 @@
 </file>
 
 <file path=word/styles.xml><?xml version="1.0" encoding="utf-8"?>
-<w:styles xmlns:mc="http://schemas.openxmlformats.org/markup-compatibility/2006" xmlns:r="http://schemas.openxmlformats.org/officeDocument/2006/relationships" xmlns:w="http://schemas.openxmlformats.org/wordprocessingml/2006/main" xmlns:w14="http://schemas.microsoft.com/office/word/2010/wordml" xmlns:w15="http://schemas.microsoft.com/office/word/2012/wordml" xmlns:w16se="http://schemas.microsoft.com/office/word/2015/wordml/symex" mc:Ignorable="w14 w15 w16se">
+<w:styles xmlns:mc="http://schemas.openxmlformats.org/markup-compatibility/2006" xmlns:r="http://schemas.openxmlformats.org/officeDocument/2006/relationships" xmlns:w="http://schemas.openxmlformats.org/wordprocessingml/2006/main" xmlns:w14="http://schemas.microsoft.com/office/word/2010/wordml" xmlns:w15="http://schemas.microsoft.com/office/word/2012/wordml" xmlns:w16cex="http://schemas.microsoft.com/office/word/2018/wordml/cex" xmlns:w16cid="http://schemas.microsoft.com/office/word/2016/wordml/cid" xmlns:w16="http://schemas.microsoft.com/office/word/2018/wordml" xmlns:w16sdtdh="http://schemas.microsoft.com/office/word/2020/wordml/sdtdatahash" xmlns:w16se="http://schemas.microsoft.com/office/word/2015/wordml/symex" mc:Ignorable="w14 w15 w16se w16cid w16 w16cex w16sdtdh">
   <w:docDefaults>
     <w:rPrDefault>
       <w:rPr>
@@ -330,7 +369,7 @@
       </w:pPr>
     </w:pPrDefault>
   </w:docDefaults>
-  <w:latentStyles w:defLockedState="0" w:defUIPriority="99" w:defSemiHidden="0" w:defUnhideWhenUsed="0" w:defQFormat="0" w:count="371">
+  <w:latentStyles w:defLockedState="0" w:defUIPriority="99" w:defSemiHidden="0" w:defUnhideWhenUsed="0" w:defQFormat="0" w:count="376">
     <w:lsdException w:name="Normal" w:uiPriority="0" w:qFormat="1"/>
     <w:lsdException w:name="heading 1" w:uiPriority="9" w:qFormat="1"/>
     <w:lsdException w:name="heading 2" w:semiHidden="1" w:uiPriority="9" w:unhideWhenUsed="1" w:qFormat="1"/>
@@ -436,7 +475,6 @@
     <w:lsdException w:name="HTML Sample" w:semiHidden="1" w:unhideWhenUsed="1"/>
     <w:lsdException w:name="HTML Typewriter" w:semiHidden="1" w:unhideWhenUsed="1"/>
     <w:lsdException w:name="HTML Variable" w:semiHidden="1" w:unhideWhenUsed="1"/>
-    <w:lsdException w:name="Normal Table" w:semiHidden="1" w:unhideWhenUsed="1"/>
     <w:lsdException w:name="annotation subject" w:semiHidden="1" w:unhideWhenUsed="1"/>
     <w:lsdException w:name="No List" w:semiHidden="1" w:unhideWhenUsed="1"/>
     <w:lsdException w:name="Outline List 1" w:semiHidden="1" w:unhideWhenUsed="1"/>
@@ -479,11 +517,8 @@
     <w:lsdException w:name="Table Contemporary" w:semiHidden="1" w:unhideWhenUsed="1"/>
     <w:lsdException w:name="Table Elegant" w:semiHidden="1" w:unhideWhenUsed="1"/>
     <w:lsdException w:name="Table Professional" w:semiHidden="1" w:unhideWhenUsed="1"/>
-    <w:lsdException w:name="Table Subtle 1" w:semiHidden="1" w:unhideWhenUsed="1"/>
     <w:lsdException w:name="Table Subtle 2" w:semiHidden="1" w:unhideWhenUsed="1"/>
     <w:lsdException w:name="Table Web 1" w:semiHidden="1" w:unhideWhenUsed="1"/>
-    <w:lsdException w:name="Table Web 2" w:semiHidden="1" w:unhideWhenUsed="1"/>
-    <w:lsdException w:name="Table Web 3" w:semiHidden="1" w:unhideWhenUsed="1"/>
     <w:lsdException w:name="Balloon Text" w:semiHidden="1" w:unhideWhenUsed="1"/>
     <w:lsdException w:name="Table Grid" w:uiPriority="39"/>
     <w:lsdException w:name="Table Theme" w:semiHidden="1" w:unhideWhenUsed="1"/>
@@ -702,6 +737,11 @@
     <w:lsdException w:name="List Table 5 Dark Accent 6" w:uiPriority="50"/>
     <w:lsdException w:name="List Table 6 Colorful Accent 6" w:uiPriority="51"/>
     <w:lsdException w:name="List Table 7 Colorful Accent 6" w:uiPriority="52"/>
+    <w:lsdException w:name="Mention" w:semiHidden="1" w:unhideWhenUsed="1"/>
+    <w:lsdException w:name="Smart Hyperlink" w:semiHidden="1" w:unhideWhenUsed="1"/>
+    <w:lsdException w:name="Hashtag" w:semiHidden="1" w:unhideWhenUsed="1"/>
+    <w:lsdException w:name="Unresolved Mention" w:semiHidden="1" w:unhideWhenUsed="1"/>
+    <w:lsdException w:name="Smart Link" w:semiHidden="1" w:unhideWhenUsed="1"/>
   </w:latentStyles>
   <w:style w:type="paragraph" w:default="1" w:styleId="Normal">
     <w:name w:val="Normal"/>

</xml_diff>